<commit_message>
trying to change who is committing
</commit_message>
<xml_diff>
--- a/JmokvfBudgeterDocumentation.docx
+++ b/JmokvfBudgeterDocumentation.docx
@@ -203,6 +203,12 @@
           <w:b/>
         </w:rPr>
         <w:t>Expense.java of Countable</w:t>
+      </w:r>
+      <w:r>
+        <w:rPr>
+          <w:b/>
+        </w:rPr>
+        <w:t xml:space="preserve"> </w:t>
       </w:r>
       <w:bookmarkStart w:id="0" w:name="_GoBack"/>
       <w:bookmarkEnd w:id="0"/>

</xml_diff>